<commit_message>
beginning coding of iterated deepening
</commit_message>
<xml_diff>
--- a/homework 1.docx
+++ b/homework 1.docx
@@ -27,15 +27,37 @@
         </w:numPr>
       </w:pPr>
       <w:r>
-        <w:t xml:space="preserve">If we are to characterize the scheduling problem as a tree-structured state space search problem, then we could consider each </w:t>
+        <w:t>If we are to characterize the scheduling problem as a tree-structured state space search problem, t</w:t>
+      </w:r>
+      <w:r>
+        <w:t xml:space="preserve">hen we could consider each level </w:t>
       </w:r>
       <w:proofErr w:type="spellStart"/>
       <w:r>
-        <w:t>levek</w:t>
+        <w:t>i</w:t>
       </w:r>
       <w:proofErr w:type="spellEnd"/>
       <w:r>
-        <w:t xml:space="preserve"> I of the tree to represent task I, with the state being which process the task has been assigned to. So each node of the tree has exactly two children, representing whether the next (i+1)-</w:t>
+        <w:t xml:space="preserve"> of the tree to represent task </w:t>
+      </w:r>
+      <w:proofErr w:type="spellStart"/>
+      <w:r>
+        <w:t>i</w:t>
+      </w:r>
+      <w:proofErr w:type="spellEnd"/>
+      <w:r>
+        <w:t xml:space="preserve">, with the state being which process the task has been assigned to. So each node </w:t>
+      </w:r>
+      <w:proofErr w:type="spellStart"/>
+      <w:r>
+        <w:t>i</w:t>
+      </w:r>
+      <w:proofErr w:type="spellEnd"/>
+      <w:r>
+        <w:t xml:space="preserve"> </w:t>
+      </w:r>
+      <w:r>
+        <w:t>of the tree has exactly two children, representing whether the next (i+1)-</w:t>
       </w:r>
       <w:proofErr w:type="spellStart"/>
       <w:proofErr w:type="gramStart"/>
@@ -1977,10 +1999,1914 @@
       <w:r>
         <w:t>Problem 2:</w:t>
       </w:r>
+    </w:p>
+    <w:p>
+      <w:pPr>
+        <w:pStyle w:val="ListParagraph"/>
+        <w:numPr>
+          <w:ilvl w:val="0"/>
+          <w:numId w:val="3"/>
+        </w:numPr>
+      </w:pPr>
+      <w:r>
+        <w:t xml:space="preserve">In this scenario, the states are the same as well as the operator, and the same branching factor. The main difference is that the goal state is now different. Now the constraint that all task be assigned to a process has been lifted, and in its place we have a constraint on the total value of all tasks. Therefore the depth of the goal state is no longer set: it could be less than 4 if that satisfies both the deadline and total value criteria. </w:t>
+      </w:r>
+    </w:p>
+    <w:p>
+      <w:pPr>
+        <w:pStyle w:val="ListParagraph"/>
+        <w:numPr>
+          <w:ilvl w:val="0"/>
+          <w:numId w:val="3"/>
+        </w:numPr>
+      </w:pPr>
+      <w:r>
+        <w:t>Note that in general there is no difference between the state spaces that will be searched in this case as compared to problem 2, because the operator, states, and branching factor are all the same. The only difference is that the algorithm may now terminate at a level &lt; 4.</w:t>
+      </w:r>
+    </w:p>
+    <w:p>
+      <w:r>
+        <w:rPr>
+          <w:noProof/>
+        </w:rPr>
+        <mc:AlternateContent>
+          <mc:Choice Requires="wpc">
+            <w:drawing>
+              <wp:inline distT="0" distB="0" distL="0" distR="0" wp14:anchorId="44435F82" wp14:editId="67B3D79D">
+                <wp:extent cx="5486400" cy="3467735"/>
+                <wp:effectExtent l="0" t="0" r="0" b="0"/>
+                <wp:docPr id="40" name="Canvas 40"/>
+                <wp:cNvGraphicFramePr>
+                  <a:graphicFrameLocks xmlns:a="http://schemas.openxmlformats.org/drawingml/2006/main" noChangeAspect="1"/>
+                </wp:cNvGraphicFramePr>
+                <a:graphic xmlns:a="http://schemas.openxmlformats.org/drawingml/2006/main">
+                  <a:graphicData uri="http://schemas.microsoft.com/office/word/2010/wordprocessingCanvas">
+                    <wpc:wpc>
+                      <wpc:bg/>
+                      <wpc:whole/>
+                      <wps:wsp>
+                        <wps:cNvPr id="1" name="Text Box 2"/>
+                        <wps:cNvSpPr txBox="1">
+                          <a:spLocks noChangeArrowheads="1"/>
+                        </wps:cNvSpPr>
+                        <wps:spPr bwMode="auto">
+                          <a:xfrm>
+                            <a:off x="294300" y="3001010"/>
+                            <a:ext cx="626110" cy="435610"/>
+                          </a:xfrm>
+                          <a:prstGeom prst="rect">
+                            <a:avLst/>
+                          </a:prstGeom>
+                          <a:solidFill>
+                            <a:srgbClr val="FFFFFF"/>
+                          </a:solidFill>
+                          <a:ln w="9525">
+                            <a:noFill/>
+                            <a:miter lim="800000"/>
+                            <a:headEnd/>
+                            <a:tailEnd/>
+                          </a:ln>
+                        </wps:spPr>
+                        <wps:txbx>
+                          <w:txbxContent>
+                            <w:p>
+                              <w:pPr>
+                                <w:pStyle w:val="NormalWeb"/>
+                                <w:spacing w:before="0" w:beforeAutospacing="0" w:after="160" w:afterAutospacing="0" w:line="252" w:lineRule="auto"/>
+                              </w:pPr>
+                              <w:r>
+                                <w:rPr>
+                                  <w:rFonts w:ascii="Calibri" w:eastAsia="Times New Roman" w:hAnsi="Calibri"/>
+                                </w:rPr>
+                                <w:t>T</w:t>
+                              </w:r>
+                              <w:r>
+                                <w:rPr>
+                                  <w:rFonts w:ascii="Calibri" w:eastAsia="Times New Roman" w:hAnsi="Calibri"/>
+                                </w:rPr>
+                                <w:softHyphen/>
+                              </w:r>
+                              <w:r>
+                                <w:rPr>
+                                  <w:rFonts w:ascii="Calibri" w:eastAsia="Times New Roman" w:hAnsi="Calibri"/>
+                                  <w:position w:val="-6"/>
+                                  <w:vertAlign w:val="subscript"/>
+                                </w:rPr>
+                                <w:t>4</w:t>
+                              </w:r>
+                              <w:r>
+                                <w:rPr>
+                                  <w:rFonts w:ascii="Calibri" w:eastAsia="Times New Roman" w:hAnsi="Calibri"/>
+                                </w:rPr>
+                                <w:t>: P</w:t>
+                              </w:r>
+                              <w:r>
+                                <w:rPr>
+                                  <w:rFonts w:ascii="Calibri" w:eastAsia="Times New Roman" w:hAnsi="Calibri"/>
+                                  <w:position w:val="-6"/>
+                                  <w:vertAlign w:val="subscript"/>
+                                </w:rPr>
+                                <w:t>1</w:t>
+                              </w:r>
+                            </w:p>
+                          </w:txbxContent>
+                        </wps:txbx>
+                        <wps:bodyPr rot="0" vert="horz" wrap="square" lIns="91440" tIns="45720" rIns="91440" bIns="45720" anchor="t" anchorCtr="0">
+                          <a:spAutoFit/>
+                        </wps:bodyPr>
+                      </wps:wsp>
+                      <wps:wsp>
+                        <wps:cNvPr id="3" name="Text Box 2"/>
+                        <wps:cNvSpPr txBox="1">
+                          <a:spLocks noChangeArrowheads="1"/>
+                        </wps:cNvSpPr>
+                        <wps:spPr bwMode="auto">
+                          <a:xfrm>
+                            <a:off x="865800" y="2397420"/>
+                            <a:ext cx="626110" cy="435610"/>
+                          </a:xfrm>
+                          <a:prstGeom prst="rect">
+                            <a:avLst/>
+                          </a:prstGeom>
+                          <a:solidFill>
+                            <a:srgbClr val="FFFFFF"/>
+                          </a:solidFill>
+                          <a:ln w="9525">
+                            <a:noFill/>
+                            <a:miter lim="800000"/>
+                            <a:headEnd/>
+                            <a:tailEnd/>
+                          </a:ln>
+                        </wps:spPr>
+                        <wps:txbx>
+                          <w:txbxContent>
+                            <w:p>
+                              <w:pPr>
+                                <w:pStyle w:val="NormalWeb"/>
+                                <w:spacing w:before="0" w:beforeAutospacing="0" w:after="160" w:afterAutospacing="0" w:line="252" w:lineRule="auto"/>
+                              </w:pPr>
+                              <w:r>
+                                <w:rPr>
+                                  <w:rFonts w:ascii="Calibri" w:eastAsia="Times New Roman" w:hAnsi="Calibri"/>
+                                </w:rPr>
+                                <w:t>T</w:t>
+                              </w:r>
+                              <w:r>
+                                <w:rPr>
+                                  <w:rFonts w:ascii="Calibri" w:eastAsia="Times New Roman" w:hAnsi="Calibri"/>
+                                </w:rPr>
+                                <w:softHyphen/>
+                              </w:r>
+                              <w:r>
+                                <w:rPr>
+                                  <w:rFonts w:ascii="Calibri" w:eastAsia="Times New Roman" w:hAnsi="Calibri"/>
+                                  <w:position w:val="-6"/>
+                                  <w:vertAlign w:val="subscript"/>
+                                </w:rPr>
+                                <w:t>3</w:t>
+                              </w:r>
+                              <w:r>
+                                <w:rPr>
+                                  <w:rFonts w:ascii="Calibri" w:eastAsia="Times New Roman" w:hAnsi="Calibri"/>
+                                </w:rPr>
+                                <w:t>: P</w:t>
+                              </w:r>
+                              <w:r>
+                                <w:rPr>
+                                  <w:rFonts w:ascii="Calibri" w:eastAsia="Times New Roman" w:hAnsi="Calibri"/>
+                                  <w:position w:val="-6"/>
+                                  <w:vertAlign w:val="subscript"/>
+                                </w:rPr>
+                                <w:t>1</w:t>
+                              </w:r>
+                            </w:p>
+                          </w:txbxContent>
+                        </wps:txbx>
+                        <wps:bodyPr rot="0" vert="horz" wrap="square" lIns="91440" tIns="45720" rIns="91440" bIns="45720" anchor="t" anchorCtr="0">
+                          <a:spAutoFit/>
+                        </wps:bodyPr>
+                      </wps:wsp>
+                      <wps:wsp>
+                        <wps:cNvPr id="7" name="Text Box 2"/>
+                        <wps:cNvSpPr txBox="1">
+                          <a:spLocks noChangeArrowheads="1"/>
+                        </wps:cNvSpPr>
+                        <wps:spPr bwMode="auto">
+                          <a:xfrm>
+                            <a:off x="1778930" y="3001010"/>
+                            <a:ext cx="626110" cy="435610"/>
+                          </a:xfrm>
+                          <a:prstGeom prst="rect">
+                            <a:avLst/>
+                          </a:prstGeom>
+                          <a:solidFill>
+                            <a:srgbClr val="FFFFFF"/>
+                          </a:solidFill>
+                          <a:ln w="9525">
+                            <a:noFill/>
+                            <a:miter lim="800000"/>
+                            <a:headEnd/>
+                            <a:tailEnd/>
+                          </a:ln>
+                        </wps:spPr>
+                        <wps:txbx>
+                          <w:txbxContent>
+                            <w:p>
+                              <w:pPr>
+                                <w:pStyle w:val="NormalWeb"/>
+                                <w:spacing w:before="0" w:beforeAutospacing="0" w:after="160" w:afterAutospacing="0" w:line="252" w:lineRule="auto"/>
+                              </w:pPr>
+                              <w:r>
+                                <w:rPr>
+                                  <w:rFonts w:ascii="Calibri" w:eastAsia="Times New Roman" w:hAnsi="Calibri"/>
+                                </w:rPr>
+                                <w:t>T</w:t>
+                              </w:r>
+                              <w:r>
+                                <w:rPr>
+                                  <w:rFonts w:ascii="Calibri" w:eastAsia="Times New Roman" w:hAnsi="Calibri"/>
+                                </w:rPr>
+                                <w:softHyphen/>
+                              </w:r>
+                              <w:r>
+                                <w:rPr>
+                                  <w:rFonts w:ascii="Calibri" w:eastAsia="Times New Roman" w:hAnsi="Calibri"/>
+                                  <w:position w:val="-6"/>
+                                  <w:vertAlign w:val="subscript"/>
+                                </w:rPr>
+                                <w:t>4</w:t>
+                              </w:r>
+                              <w:r>
+                                <w:rPr>
+                                  <w:rFonts w:ascii="Calibri" w:eastAsia="Times New Roman" w:hAnsi="Calibri"/>
+                                </w:rPr>
+                                <w:t>: P</w:t>
+                              </w:r>
+                              <w:r>
+                                <w:rPr>
+                                  <w:rFonts w:ascii="Calibri" w:eastAsia="Times New Roman" w:hAnsi="Calibri"/>
+                                  <w:position w:val="-6"/>
+                                  <w:vertAlign w:val="subscript"/>
+                                </w:rPr>
+                                <w:t>1</w:t>
+                              </w:r>
+                            </w:p>
+                          </w:txbxContent>
+                        </wps:txbx>
+                        <wps:bodyPr rot="0" vert="horz" wrap="square" lIns="91440" tIns="45720" rIns="91440" bIns="45720" anchor="t" anchorCtr="0">
+                          <a:spAutoFit/>
+                        </wps:bodyPr>
+                      </wps:wsp>
+                      <wps:wsp>
+                        <wps:cNvPr id="8" name="Text Box 2"/>
+                        <wps:cNvSpPr txBox="1">
+                          <a:spLocks noChangeArrowheads="1"/>
+                        </wps:cNvSpPr>
+                        <wps:spPr bwMode="auto">
+                          <a:xfrm>
+                            <a:off x="2125980" y="2420280"/>
+                            <a:ext cx="626110" cy="435610"/>
+                          </a:xfrm>
+                          <a:prstGeom prst="rect">
+                            <a:avLst/>
+                          </a:prstGeom>
+                          <a:solidFill>
+                            <a:srgbClr val="FFFFFF"/>
+                          </a:solidFill>
+                          <a:ln w="9525">
+                            <a:noFill/>
+                            <a:miter lim="800000"/>
+                            <a:headEnd/>
+                            <a:tailEnd/>
+                          </a:ln>
+                        </wps:spPr>
+                        <wps:txbx>
+                          <w:txbxContent>
+                            <w:p>
+                              <w:pPr>
+                                <w:pStyle w:val="NormalWeb"/>
+                                <w:spacing w:before="0" w:beforeAutospacing="0" w:after="160" w:afterAutospacing="0" w:line="252" w:lineRule="auto"/>
+                              </w:pPr>
+                              <w:r>
+                                <w:rPr>
+                                  <w:rFonts w:ascii="Calibri" w:eastAsia="Times New Roman" w:hAnsi="Calibri"/>
+                                </w:rPr>
+                                <w:t>T</w:t>
+                              </w:r>
+                              <w:r>
+                                <w:rPr>
+                                  <w:rFonts w:ascii="Calibri" w:eastAsia="Times New Roman" w:hAnsi="Calibri"/>
+                                </w:rPr>
+                                <w:softHyphen/>
+                              </w:r>
+                              <w:r>
+                                <w:rPr>
+                                  <w:rFonts w:ascii="Calibri" w:eastAsia="Times New Roman" w:hAnsi="Calibri"/>
+                                  <w:position w:val="-6"/>
+                                  <w:vertAlign w:val="subscript"/>
+                                </w:rPr>
+                                <w:t>3</w:t>
+                              </w:r>
+                              <w:r>
+                                <w:rPr>
+                                  <w:rFonts w:ascii="Calibri" w:eastAsia="Times New Roman" w:hAnsi="Calibri"/>
+                                </w:rPr>
+                                <w:t>: P</w:t>
+                              </w:r>
+                              <w:r>
+                                <w:rPr>
+                                  <w:rFonts w:ascii="Calibri" w:eastAsia="Times New Roman" w:hAnsi="Calibri"/>
+                                  <w:position w:val="-6"/>
+                                  <w:vertAlign w:val="subscript"/>
+                                </w:rPr>
+                                <w:t>2</w:t>
+                              </w:r>
+                            </w:p>
+                          </w:txbxContent>
+                        </wps:txbx>
+                        <wps:bodyPr rot="0" vert="horz" wrap="square" lIns="91440" tIns="45720" rIns="91440" bIns="45720" anchor="t" anchorCtr="0">
+                          <a:spAutoFit/>
+                        </wps:bodyPr>
+                      </wps:wsp>
+                      <wps:wsp>
+                        <wps:cNvPr id="20" name="Text Box 2"/>
+                        <wps:cNvSpPr txBox="1">
+                          <a:spLocks noChangeArrowheads="1"/>
+                        </wps:cNvSpPr>
+                        <wps:spPr bwMode="auto">
+                          <a:xfrm>
+                            <a:off x="1307760" y="1604940"/>
+                            <a:ext cx="626744" cy="436244"/>
+                          </a:xfrm>
+                          <a:prstGeom prst="rect">
+                            <a:avLst/>
+                          </a:prstGeom>
+                          <a:solidFill>
+                            <a:srgbClr val="FFFFFF"/>
+                          </a:solidFill>
+                          <a:ln w="9525">
+                            <a:noFill/>
+                            <a:miter lim="800000"/>
+                            <a:headEnd/>
+                            <a:tailEnd/>
+                          </a:ln>
+                        </wps:spPr>
+                        <wps:txbx>
+                          <w:txbxContent>
+                            <w:p>
+                              <w:pPr>
+                                <w:pStyle w:val="NormalWeb"/>
+                                <w:spacing w:before="0" w:beforeAutospacing="0" w:after="160" w:afterAutospacing="0" w:line="252" w:lineRule="auto"/>
+                              </w:pPr>
+                              <w:r>
+                                <w:rPr>
+                                  <w:rFonts w:ascii="Calibri" w:eastAsia="Times New Roman" w:hAnsi="Calibri"/>
+                                </w:rPr>
+                                <w:t>T</w:t>
+                              </w:r>
+                              <w:r>
+                                <w:rPr>
+                                  <w:rFonts w:ascii="Calibri" w:eastAsia="Times New Roman" w:hAnsi="Calibri"/>
+                                </w:rPr>
+                                <w:softHyphen/>
+                              </w:r>
+                              <w:r>
+                                <w:rPr>
+                                  <w:rFonts w:ascii="Calibri" w:eastAsia="Times New Roman" w:hAnsi="Calibri"/>
+                                  <w:position w:val="-6"/>
+                                  <w:vertAlign w:val="subscript"/>
+                                </w:rPr>
+                                <w:t>2</w:t>
+                              </w:r>
+                              <w:r>
+                                <w:rPr>
+                                  <w:rFonts w:ascii="Calibri" w:eastAsia="Times New Roman" w:hAnsi="Calibri"/>
+                                </w:rPr>
+                                <w:t>: P</w:t>
+                              </w:r>
+                              <w:r>
+                                <w:rPr>
+                                  <w:rFonts w:ascii="Calibri" w:eastAsia="Times New Roman" w:hAnsi="Calibri"/>
+                                  <w:position w:val="-6"/>
+                                  <w:vertAlign w:val="subscript"/>
+                                </w:rPr>
+                                <w:t>1</w:t>
+                              </w:r>
+                            </w:p>
+                          </w:txbxContent>
+                        </wps:txbx>
+                        <wps:bodyPr rot="0" vert="horz" wrap="square" lIns="91440" tIns="45720" rIns="91440" bIns="45720" anchor="t" anchorCtr="0">
+                          <a:spAutoFit/>
+                        </wps:bodyPr>
+                      </wps:wsp>
+                      <wps:wsp>
+                        <wps:cNvPr id="23" name="Text Box 2"/>
+                        <wps:cNvSpPr txBox="1">
+                          <a:spLocks noChangeArrowheads="1"/>
+                        </wps:cNvSpPr>
+                        <wps:spPr bwMode="auto">
+                          <a:xfrm>
+                            <a:off x="1682115" y="850560"/>
+                            <a:ext cx="627379" cy="399414"/>
+                          </a:xfrm>
+                          <a:prstGeom prst="rect">
+                            <a:avLst/>
+                          </a:prstGeom>
+                          <a:solidFill>
+                            <a:srgbClr val="FFFFFF"/>
+                          </a:solidFill>
+                          <a:ln w="9525">
+                            <a:noFill/>
+                            <a:miter lim="800000"/>
+                            <a:headEnd/>
+                            <a:tailEnd/>
+                          </a:ln>
+                        </wps:spPr>
+                        <wps:txbx>
+                          <w:txbxContent>
+                            <w:p>
+                              <w:pPr>
+                                <w:pStyle w:val="NormalWeb"/>
+                                <w:spacing w:before="0" w:beforeAutospacing="0" w:after="160" w:afterAutospacing="0" w:line="254" w:lineRule="auto"/>
+                                <w:rPr>
+                                  <w:vertAlign w:val="subscript"/>
+                                </w:rPr>
+                              </w:pPr>
+                              <w:r>
+                                <w:rPr>
+                                  <w:rFonts w:ascii="Calibri" w:eastAsia="Times New Roman" w:hAnsi="Calibri"/>
+                                </w:rPr>
+                                <w:t>T</w:t>
+                              </w:r>
+                              <w:r>
+                                <w:rPr>
+                                  <w:rFonts w:ascii="Calibri" w:eastAsia="Times New Roman" w:hAnsi="Calibri"/>
+                                </w:rPr>
+                                <w:softHyphen/>
+                              </w:r>
+                              <w:r>
+                                <w:rPr>
+                                  <w:rFonts w:ascii="Calibri" w:eastAsia="Times New Roman" w:hAnsi="Calibri"/>
+                                  <w:vertAlign w:val="subscript"/>
+                                </w:rPr>
+                                <w:t>1</w:t>
+                              </w:r>
+                              <w:r>
+                                <w:rPr>
+                                  <w:rFonts w:ascii="Calibri" w:eastAsia="Times New Roman" w:hAnsi="Calibri"/>
+                                </w:rPr>
+                                <w:t>: P</w:t>
+                              </w:r>
+                              <w:r>
+                                <w:rPr>
+                                  <w:rFonts w:ascii="Calibri" w:eastAsia="Times New Roman" w:hAnsi="Calibri"/>
+                                  <w:vertAlign w:val="subscript"/>
+                                </w:rPr>
+                                <w:t>1</w:t>
+                              </w:r>
+                            </w:p>
+                          </w:txbxContent>
+                        </wps:txbx>
+                        <wps:bodyPr rot="0" vert="horz" wrap="square" lIns="91440" tIns="45720" rIns="91440" bIns="45720" anchor="t" anchorCtr="0">
+                          <a:spAutoFit/>
+                        </wps:bodyPr>
+                      </wps:wsp>
+                      <wps:wsp>
+                        <wps:cNvPr id="24" name="Text Box 2"/>
+                        <wps:cNvSpPr txBox="1">
+                          <a:spLocks noChangeArrowheads="1"/>
+                        </wps:cNvSpPr>
+                        <wps:spPr bwMode="auto">
+                          <a:xfrm>
+                            <a:off x="2405040" y="4740"/>
+                            <a:ext cx="383539" cy="467359"/>
+                          </a:xfrm>
+                          <a:prstGeom prst="rect">
+                            <a:avLst/>
+                          </a:prstGeom>
+                          <a:solidFill>
+                            <a:srgbClr val="FFFFFF"/>
+                          </a:solidFill>
+                          <a:ln w="9525">
+                            <a:noFill/>
+                            <a:miter lim="800000"/>
+                            <a:headEnd/>
+                            <a:tailEnd/>
+                          </a:ln>
+                        </wps:spPr>
+                        <wps:txbx>
+                          <w:txbxContent>
+                            <w:p>
+                              <w:pPr>
+                                <w:pStyle w:val="NormalWeb"/>
+                                <w:spacing w:before="0" w:beforeAutospacing="0" w:after="160" w:afterAutospacing="0" w:line="256" w:lineRule="auto"/>
+                                <w:rPr>
+                                  <w:sz w:val="32"/>
+                                  <w:szCs w:val="32"/>
+                                </w:rPr>
+                              </w:pPr>
+                              <w:proofErr w:type="gramStart"/>
+                              <w:r>
+                                <w:rPr>
+                                  <w:rFonts w:ascii="Calibri" w:eastAsia="Times New Roman" w:hAnsi="Calibri"/>
+                                  <w:sz w:val="32"/>
+                                  <w:szCs w:val="32"/>
+                                </w:rPr>
+                                <w:t>ø</w:t>
+                              </w:r>
+                              <w:proofErr w:type="gramEnd"/>
+                            </w:p>
+                          </w:txbxContent>
+                        </wps:txbx>
+                        <wps:bodyPr rot="0" vert="horz" wrap="square" lIns="91440" tIns="45720" rIns="91440" bIns="45720" anchor="t" anchorCtr="0">
+                          <a:spAutoFit/>
+                        </wps:bodyPr>
+                      </wps:wsp>
+                      <wps:wsp>
+                        <wps:cNvPr id="31" name="Straight Connector 31"/>
+                        <wps:cNvCnPr/>
+                        <wps:spPr>
+                          <a:xfrm flipH="1">
+                            <a:off x="2049780" y="251460"/>
+                            <a:ext cx="441960" cy="632460"/>
+                          </a:xfrm>
+                          <a:prstGeom prst="line">
+                            <a:avLst/>
+                          </a:prstGeom>
+                        </wps:spPr>
+                        <wps:style>
+                          <a:lnRef idx="1">
+                            <a:schemeClr val="accent1"/>
+                          </a:lnRef>
+                          <a:fillRef idx="0">
+                            <a:schemeClr val="accent1"/>
+                          </a:fillRef>
+                          <a:effectRef idx="0">
+                            <a:schemeClr val="accent1"/>
+                          </a:effectRef>
+                          <a:fontRef idx="minor">
+                            <a:schemeClr val="tx1"/>
+                          </a:fontRef>
+                        </wps:style>
+                        <wps:bodyPr/>
+                      </wps:wsp>
+                      <wps:wsp>
+                        <wps:cNvPr id="32" name="Straight Connector 32"/>
+                        <wps:cNvCnPr/>
+                        <wps:spPr>
+                          <a:xfrm flipH="1">
+                            <a:off x="1615440" y="1120140"/>
+                            <a:ext cx="350520" cy="541020"/>
+                          </a:xfrm>
+                          <a:prstGeom prst="line">
+                            <a:avLst/>
+                          </a:prstGeom>
+                        </wps:spPr>
+                        <wps:style>
+                          <a:lnRef idx="1">
+                            <a:schemeClr val="accent1"/>
+                          </a:lnRef>
+                          <a:fillRef idx="0">
+                            <a:schemeClr val="accent1"/>
+                          </a:fillRef>
+                          <a:effectRef idx="0">
+                            <a:schemeClr val="accent1"/>
+                          </a:effectRef>
+                          <a:fontRef idx="minor">
+                            <a:schemeClr val="tx1"/>
+                          </a:fontRef>
+                        </wps:style>
+                        <wps:bodyPr/>
+                      </wps:wsp>
+                      <wps:wsp>
+                        <wps:cNvPr id="33" name="Straight Connector 33"/>
+                        <wps:cNvCnPr/>
+                        <wps:spPr>
+                          <a:xfrm>
+                            <a:off x="1699260" y="1859280"/>
+                            <a:ext cx="640080" cy="640080"/>
+                          </a:xfrm>
+                          <a:prstGeom prst="line">
+                            <a:avLst/>
+                          </a:prstGeom>
+                        </wps:spPr>
+                        <wps:style>
+                          <a:lnRef idx="1">
+                            <a:schemeClr val="accent1"/>
+                          </a:lnRef>
+                          <a:fillRef idx="0">
+                            <a:schemeClr val="accent1"/>
+                          </a:fillRef>
+                          <a:effectRef idx="0">
+                            <a:schemeClr val="accent1"/>
+                          </a:effectRef>
+                          <a:fontRef idx="minor">
+                            <a:schemeClr val="tx1"/>
+                          </a:fontRef>
+                        </wps:style>
+                        <wps:bodyPr/>
+                      </wps:wsp>
+                      <wps:wsp>
+                        <wps:cNvPr id="34" name="Straight Connector 34"/>
+                        <wps:cNvCnPr>
+                          <a:stCxn id="7" idx="0"/>
+                        </wps:cNvCnPr>
+                        <wps:spPr>
+                          <a:xfrm flipV="1">
+                            <a:off x="2091985" y="2720340"/>
+                            <a:ext cx="201635" cy="280670"/>
+                          </a:xfrm>
+                          <a:prstGeom prst="line">
+                            <a:avLst/>
+                          </a:prstGeom>
+                        </wps:spPr>
+                        <wps:style>
+                          <a:lnRef idx="1">
+                            <a:schemeClr val="accent1"/>
+                          </a:lnRef>
+                          <a:fillRef idx="0">
+                            <a:schemeClr val="accent1"/>
+                          </a:fillRef>
+                          <a:effectRef idx="0">
+                            <a:schemeClr val="accent1"/>
+                          </a:effectRef>
+                          <a:fontRef idx="minor">
+                            <a:schemeClr val="tx1"/>
+                          </a:fontRef>
+                        </wps:style>
+                        <wps:bodyPr/>
+                      </wps:wsp>
+                      <wps:wsp>
+                        <wps:cNvPr id="35" name="Straight Connector 35"/>
+                        <wps:cNvCnPr/>
+                        <wps:spPr>
+                          <a:xfrm flipH="1">
+                            <a:off x="1135380" y="1906882"/>
+                            <a:ext cx="324780" cy="554378"/>
+                          </a:xfrm>
+                          <a:prstGeom prst="line">
+                            <a:avLst/>
+                          </a:prstGeom>
+                        </wps:spPr>
+                        <wps:style>
+                          <a:lnRef idx="1">
+                            <a:schemeClr val="accent1"/>
+                          </a:lnRef>
+                          <a:fillRef idx="0">
+                            <a:schemeClr val="accent1"/>
+                          </a:fillRef>
+                          <a:effectRef idx="0">
+                            <a:schemeClr val="accent1"/>
+                          </a:effectRef>
+                          <a:fontRef idx="minor">
+                            <a:schemeClr val="tx1"/>
+                          </a:fontRef>
+                        </wps:style>
+                        <wps:bodyPr/>
+                      </wps:wsp>
+                      <wps:wsp>
+                        <wps:cNvPr id="36" name="Straight Connector 36"/>
+                        <wps:cNvCnPr/>
+                        <wps:spPr>
+                          <a:xfrm flipH="1">
+                            <a:off x="579120" y="2674620"/>
+                            <a:ext cx="487680" cy="396240"/>
+                          </a:xfrm>
+                          <a:prstGeom prst="line">
+                            <a:avLst/>
+                          </a:prstGeom>
+                        </wps:spPr>
+                        <wps:style>
+                          <a:lnRef idx="1">
+                            <a:schemeClr val="accent1"/>
+                          </a:lnRef>
+                          <a:fillRef idx="0">
+                            <a:schemeClr val="accent1"/>
+                          </a:fillRef>
+                          <a:effectRef idx="0">
+                            <a:schemeClr val="accent1"/>
+                          </a:effectRef>
+                          <a:fontRef idx="minor">
+                            <a:schemeClr val="tx1"/>
+                          </a:fontRef>
+                        </wps:style>
+                        <wps:bodyPr/>
+                      </wps:wsp>
+                      <wps:wsp>
+                        <wps:cNvPr id="37" name="Straight Connector 37"/>
+                        <wps:cNvCnPr/>
+                        <wps:spPr>
+                          <a:xfrm>
+                            <a:off x="1120140" y="2667000"/>
+                            <a:ext cx="187620" cy="350520"/>
+                          </a:xfrm>
+                          <a:prstGeom prst="line">
+                            <a:avLst/>
+                          </a:prstGeom>
+                        </wps:spPr>
+                        <wps:style>
+                          <a:lnRef idx="1">
+                            <a:schemeClr val="accent1"/>
+                          </a:lnRef>
+                          <a:fillRef idx="0">
+                            <a:schemeClr val="accent1"/>
+                          </a:fillRef>
+                          <a:effectRef idx="0">
+                            <a:schemeClr val="accent1"/>
+                          </a:effectRef>
+                          <a:fontRef idx="minor">
+                            <a:schemeClr val="tx1"/>
+                          </a:fontRef>
+                        </wps:style>
+                        <wps:bodyPr/>
+                      </wps:wsp>
+                      <wps:wsp>
+                        <wps:cNvPr id="38" name="Text Box 2"/>
+                        <wps:cNvSpPr txBox="1">
+                          <a:spLocks noChangeArrowheads="1"/>
+                        </wps:cNvSpPr>
+                        <wps:spPr bwMode="auto">
+                          <a:xfrm>
+                            <a:off x="1073150" y="3001010"/>
+                            <a:ext cx="626110" cy="435610"/>
+                          </a:xfrm>
+                          <a:prstGeom prst="rect">
+                            <a:avLst/>
+                          </a:prstGeom>
+                          <a:solidFill>
+                            <a:srgbClr val="FFFFFF"/>
+                          </a:solidFill>
+                          <a:ln w="9525">
+                            <a:noFill/>
+                            <a:miter lim="800000"/>
+                            <a:headEnd/>
+                            <a:tailEnd/>
+                          </a:ln>
+                        </wps:spPr>
+                        <wps:txbx>
+                          <w:txbxContent>
+                            <w:p>
+                              <w:pPr>
+                                <w:pStyle w:val="NormalWeb"/>
+                                <w:spacing w:before="0" w:beforeAutospacing="0" w:after="160" w:afterAutospacing="0" w:line="252" w:lineRule="auto"/>
+                              </w:pPr>
+                              <w:r>
+                                <w:rPr>
+                                  <w:rFonts w:ascii="Calibri" w:eastAsia="Times New Roman" w:hAnsi="Calibri"/>
+                                </w:rPr>
+                                <w:t>T</w:t>
+                              </w:r>
+                              <w:r>
+                                <w:rPr>
+                                  <w:rFonts w:ascii="Calibri" w:eastAsia="Times New Roman" w:hAnsi="Calibri"/>
+                                </w:rPr>
+                                <w:softHyphen/>
+                              </w:r>
+                              <w:r>
+                                <w:rPr>
+                                  <w:rFonts w:ascii="Calibri" w:eastAsia="Times New Roman" w:hAnsi="Calibri"/>
+                                  <w:position w:val="-6"/>
+                                  <w:vertAlign w:val="subscript"/>
+                                </w:rPr>
+                                <w:t>4</w:t>
+                              </w:r>
+                              <w:r>
+                                <w:rPr>
+                                  <w:rFonts w:ascii="Calibri" w:eastAsia="Times New Roman" w:hAnsi="Calibri"/>
+                                </w:rPr>
+                                <w:t>: P</w:t>
+                              </w:r>
+                              <w:r>
+                                <w:rPr>
+                                  <w:rFonts w:ascii="Calibri" w:eastAsia="Times New Roman" w:hAnsi="Calibri"/>
+                                  <w:position w:val="-6"/>
+                                  <w:vertAlign w:val="subscript"/>
+                                </w:rPr>
+                                <w:t>2</w:t>
+                              </w:r>
+                            </w:p>
+                          </w:txbxContent>
+                        </wps:txbx>
+                        <wps:bodyPr rot="0" vert="horz" wrap="square" lIns="91440" tIns="45720" rIns="91440" bIns="45720" anchor="t" anchorCtr="0">
+                          <a:spAutoFit/>
+                        </wps:bodyPr>
+                      </wps:wsp>
+                    </wpc:wpc>
+                  </a:graphicData>
+                </a:graphic>
+              </wp:inline>
+            </w:drawing>
+          </mc:Choice>
+          <mc:Fallback>
+            <w:pict>
+              <v:group w14:anchorId="44435F82" id="Canvas 40" o:spid="_x0000_s1054" editas="canvas" style="width:6in;height:273.05pt;mso-position-horizontal-relative:char;mso-position-vertical-relative:line" coordsize="54864,34677" o:gfxdata="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">
+                <v:shape id="_x0000_s1055" type="#_x0000_t75" style="position:absolute;width:54864;height:34677;visibility:visible;mso-wrap-style:square">
+                  <v:fill o:detectmouseclick="t"/>
+                  <v:path o:connecttype="none"/>
+                </v:shape>
+                <v:shape id="Text Box 2" o:spid="_x0000_s1056" type="#_x0000_t202" style="position:absolute;left:2943;top:30010;width:6261;height:4356;visibility:visible;mso-wrap-style:square;v-text-anchor:top" o:gfxdata="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" stroked="f">
+                  <v:textbox style="mso-fit-shape-to-text:t">
+                    <w:txbxContent>
+                      <w:p>
+                        <w:pPr>
+                          <w:pStyle w:val="NormalWeb"/>
+                          <w:spacing w:before="0" w:beforeAutospacing="0" w:after="160" w:afterAutospacing="0" w:line="252" w:lineRule="auto"/>
+                        </w:pPr>
+                        <w:r>
+                          <w:rPr>
+                            <w:rFonts w:ascii="Calibri" w:eastAsia="Times New Roman" w:hAnsi="Calibri"/>
+                          </w:rPr>
+                          <w:t>T</w:t>
+                        </w:r>
+                        <w:r>
+                          <w:rPr>
+                            <w:rFonts w:ascii="Calibri" w:eastAsia="Times New Roman" w:hAnsi="Calibri"/>
+                          </w:rPr>
+                          <w:softHyphen/>
+                        </w:r>
+                        <w:r>
+                          <w:rPr>
+                            <w:rFonts w:ascii="Calibri" w:eastAsia="Times New Roman" w:hAnsi="Calibri"/>
+                            <w:position w:val="-6"/>
+                            <w:vertAlign w:val="subscript"/>
+                          </w:rPr>
+                          <w:t>4</w:t>
+                        </w:r>
+                        <w:r>
+                          <w:rPr>
+                            <w:rFonts w:ascii="Calibri" w:eastAsia="Times New Roman" w:hAnsi="Calibri"/>
+                          </w:rPr>
+                          <w:t>: P</w:t>
+                        </w:r>
+                        <w:r>
+                          <w:rPr>
+                            <w:rFonts w:ascii="Calibri" w:eastAsia="Times New Roman" w:hAnsi="Calibri"/>
+                            <w:position w:val="-6"/>
+                            <w:vertAlign w:val="subscript"/>
+                          </w:rPr>
+                          <w:t>1</w:t>
+                        </w:r>
+                      </w:p>
+                    </w:txbxContent>
+                  </v:textbox>
+                </v:shape>
+                <v:shape id="Text Box 2" o:spid="_x0000_s1057" type="#_x0000_t202" style="position:absolute;left:8658;top:23974;width:6261;height:4356;visibility:visible;mso-wrap-style:square;v-text-anchor:top" o:gfxdata="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" stroked="f">
+                  <v:textbox style="mso-fit-shape-to-text:t">
+                    <w:txbxContent>
+                      <w:p>
+                        <w:pPr>
+                          <w:pStyle w:val="NormalWeb"/>
+                          <w:spacing w:before="0" w:beforeAutospacing="0" w:after="160" w:afterAutospacing="0" w:line="252" w:lineRule="auto"/>
+                        </w:pPr>
+                        <w:r>
+                          <w:rPr>
+                            <w:rFonts w:ascii="Calibri" w:eastAsia="Times New Roman" w:hAnsi="Calibri"/>
+                          </w:rPr>
+                          <w:t>T</w:t>
+                        </w:r>
+                        <w:r>
+                          <w:rPr>
+                            <w:rFonts w:ascii="Calibri" w:eastAsia="Times New Roman" w:hAnsi="Calibri"/>
+                          </w:rPr>
+                          <w:softHyphen/>
+                        </w:r>
+                        <w:r>
+                          <w:rPr>
+                            <w:rFonts w:ascii="Calibri" w:eastAsia="Times New Roman" w:hAnsi="Calibri"/>
+                            <w:position w:val="-6"/>
+                            <w:vertAlign w:val="subscript"/>
+                          </w:rPr>
+                          <w:t>3</w:t>
+                        </w:r>
+                        <w:r>
+                          <w:rPr>
+                            <w:rFonts w:ascii="Calibri" w:eastAsia="Times New Roman" w:hAnsi="Calibri"/>
+                          </w:rPr>
+                          <w:t>: P</w:t>
+                        </w:r>
+                        <w:r>
+                          <w:rPr>
+                            <w:rFonts w:ascii="Calibri" w:eastAsia="Times New Roman" w:hAnsi="Calibri"/>
+                            <w:position w:val="-6"/>
+                            <w:vertAlign w:val="subscript"/>
+                          </w:rPr>
+                          <w:t>1</w:t>
+                        </w:r>
+                      </w:p>
+                    </w:txbxContent>
+                  </v:textbox>
+                </v:shape>
+                <v:shape id="Text Box 2" o:spid="_x0000_s1058" type="#_x0000_t202" style="position:absolute;left:17789;top:30010;width:6261;height:4356;visibility:visible;mso-wrap-style:square;v-text-anchor:top" o:gfxdata="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" stroked="f">
+                  <v:textbox style="mso-fit-shape-to-text:t">
+                    <w:txbxContent>
+                      <w:p>
+                        <w:pPr>
+                          <w:pStyle w:val="NormalWeb"/>
+                          <w:spacing w:before="0" w:beforeAutospacing="0" w:after="160" w:afterAutospacing="0" w:line="252" w:lineRule="auto"/>
+                        </w:pPr>
+                        <w:r>
+                          <w:rPr>
+                            <w:rFonts w:ascii="Calibri" w:eastAsia="Times New Roman" w:hAnsi="Calibri"/>
+                          </w:rPr>
+                          <w:t>T</w:t>
+                        </w:r>
+                        <w:r>
+                          <w:rPr>
+                            <w:rFonts w:ascii="Calibri" w:eastAsia="Times New Roman" w:hAnsi="Calibri"/>
+                          </w:rPr>
+                          <w:softHyphen/>
+                        </w:r>
+                        <w:r>
+                          <w:rPr>
+                            <w:rFonts w:ascii="Calibri" w:eastAsia="Times New Roman" w:hAnsi="Calibri"/>
+                            <w:position w:val="-6"/>
+                            <w:vertAlign w:val="subscript"/>
+                          </w:rPr>
+                          <w:t>4</w:t>
+                        </w:r>
+                        <w:r>
+                          <w:rPr>
+                            <w:rFonts w:ascii="Calibri" w:eastAsia="Times New Roman" w:hAnsi="Calibri"/>
+                          </w:rPr>
+                          <w:t>: P</w:t>
+                        </w:r>
+                        <w:r>
+                          <w:rPr>
+                            <w:rFonts w:ascii="Calibri" w:eastAsia="Times New Roman" w:hAnsi="Calibri"/>
+                            <w:position w:val="-6"/>
+                            <w:vertAlign w:val="subscript"/>
+                          </w:rPr>
+                          <w:t>1</w:t>
+                        </w:r>
+                      </w:p>
+                    </w:txbxContent>
+                  </v:textbox>
+                </v:shape>
+                <v:shape id="Text Box 2" o:spid="_x0000_s1059" type="#_x0000_t202" style="position:absolute;left:21259;top:24202;width:6261;height:4356;visibility:visible;mso-wrap-style:square;v-text-anchor:top" o:gfxdata="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" stroked="f">
+                  <v:textbox style="mso-fit-shape-to-text:t">
+                    <w:txbxContent>
+                      <w:p>
+                        <w:pPr>
+                          <w:pStyle w:val="NormalWeb"/>
+                          <w:spacing w:before="0" w:beforeAutospacing="0" w:after="160" w:afterAutospacing="0" w:line="252" w:lineRule="auto"/>
+                        </w:pPr>
+                        <w:r>
+                          <w:rPr>
+                            <w:rFonts w:ascii="Calibri" w:eastAsia="Times New Roman" w:hAnsi="Calibri"/>
+                          </w:rPr>
+                          <w:t>T</w:t>
+                        </w:r>
+                        <w:r>
+                          <w:rPr>
+                            <w:rFonts w:ascii="Calibri" w:eastAsia="Times New Roman" w:hAnsi="Calibri"/>
+                          </w:rPr>
+                          <w:softHyphen/>
+                        </w:r>
+                        <w:r>
+                          <w:rPr>
+                            <w:rFonts w:ascii="Calibri" w:eastAsia="Times New Roman" w:hAnsi="Calibri"/>
+                            <w:position w:val="-6"/>
+                            <w:vertAlign w:val="subscript"/>
+                          </w:rPr>
+                          <w:t>3</w:t>
+                        </w:r>
+                        <w:r>
+                          <w:rPr>
+                            <w:rFonts w:ascii="Calibri" w:eastAsia="Times New Roman" w:hAnsi="Calibri"/>
+                          </w:rPr>
+                          <w:t>: P</w:t>
+                        </w:r>
+                        <w:r>
+                          <w:rPr>
+                            <w:rFonts w:ascii="Calibri" w:eastAsia="Times New Roman" w:hAnsi="Calibri"/>
+                            <w:position w:val="-6"/>
+                            <w:vertAlign w:val="subscript"/>
+                          </w:rPr>
+                          <w:t>2</w:t>
+                        </w:r>
+                      </w:p>
+                    </w:txbxContent>
+                  </v:textbox>
+                </v:shape>
+                <v:shape id="Text Box 2" o:spid="_x0000_s1060" type="#_x0000_t202" style="position:absolute;left:13077;top:16049;width:6268;height:4362;visibility:visible;mso-wrap-style:square;v-text-anchor:top" o:gfxdata="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" stroked="f">
+                  <v:textbox style="mso-fit-shape-to-text:t">
+                    <w:txbxContent>
+                      <w:p>
+                        <w:pPr>
+                          <w:pStyle w:val="NormalWeb"/>
+                          <w:spacing w:before="0" w:beforeAutospacing="0" w:after="160" w:afterAutospacing="0" w:line="252" w:lineRule="auto"/>
+                        </w:pPr>
+                        <w:r>
+                          <w:rPr>
+                            <w:rFonts w:ascii="Calibri" w:eastAsia="Times New Roman" w:hAnsi="Calibri"/>
+                          </w:rPr>
+                          <w:t>T</w:t>
+                        </w:r>
+                        <w:r>
+                          <w:rPr>
+                            <w:rFonts w:ascii="Calibri" w:eastAsia="Times New Roman" w:hAnsi="Calibri"/>
+                          </w:rPr>
+                          <w:softHyphen/>
+                        </w:r>
+                        <w:r>
+                          <w:rPr>
+                            <w:rFonts w:ascii="Calibri" w:eastAsia="Times New Roman" w:hAnsi="Calibri"/>
+                            <w:position w:val="-6"/>
+                            <w:vertAlign w:val="subscript"/>
+                          </w:rPr>
+                          <w:t>2</w:t>
+                        </w:r>
+                        <w:r>
+                          <w:rPr>
+                            <w:rFonts w:ascii="Calibri" w:eastAsia="Times New Roman" w:hAnsi="Calibri"/>
+                          </w:rPr>
+                          <w:t>: P</w:t>
+                        </w:r>
+                        <w:r>
+                          <w:rPr>
+                            <w:rFonts w:ascii="Calibri" w:eastAsia="Times New Roman" w:hAnsi="Calibri"/>
+                            <w:position w:val="-6"/>
+                            <w:vertAlign w:val="subscript"/>
+                          </w:rPr>
+                          <w:t>1</w:t>
+                        </w:r>
+                      </w:p>
+                    </w:txbxContent>
+                  </v:textbox>
+                </v:shape>
+                <v:shape id="Text Box 2" o:spid="_x0000_s1061" type="#_x0000_t202" style="position:absolute;left:16821;top:8505;width:6273;height:3994;visibility:visible;mso-wrap-style:square;v-text-anchor:top" o:gfxdata="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" stroked="f">
+                  <v:textbox style="mso-fit-shape-to-text:t">
+                    <w:txbxContent>
+                      <w:p>
+                        <w:pPr>
+                          <w:pStyle w:val="NormalWeb"/>
+                          <w:spacing w:before="0" w:beforeAutospacing="0" w:after="160" w:afterAutospacing="0" w:line="254" w:lineRule="auto"/>
+                          <w:rPr>
+                            <w:vertAlign w:val="subscript"/>
+                          </w:rPr>
+                        </w:pPr>
+                        <w:r>
+                          <w:rPr>
+                            <w:rFonts w:ascii="Calibri" w:eastAsia="Times New Roman" w:hAnsi="Calibri"/>
+                          </w:rPr>
+                          <w:t>T</w:t>
+                        </w:r>
+                        <w:r>
+                          <w:rPr>
+                            <w:rFonts w:ascii="Calibri" w:eastAsia="Times New Roman" w:hAnsi="Calibri"/>
+                          </w:rPr>
+                          <w:softHyphen/>
+                        </w:r>
+                        <w:r>
+                          <w:rPr>
+                            <w:rFonts w:ascii="Calibri" w:eastAsia="Times New Roman" w:hAnsi="Calibri"/>
+                            <w:vertAlign w:val="subscript"/>
+                          </w:rPr>
+                          <w:t>1</w:t>
+                        </w:r>
+                        <w:r>
+                          <w:rPr>
+                            <w:rFonts w:ascii="Calibri" w:eastAsia="Times New Roman" w:hAnsi="Calibri"/>
+                          </w:rPr>
+                          <w:t>: P</w:t>
+                        </w:r>
+                        <w:r>
+                          <w:rPr>
+                            <w:rFonts w:ascii="Calibri" w:eastAsia="Times New Roman" w:hAnsi="Calibri"/>
+                            <w:vertAlign w:val="subscript"/>
+                          </w:rPr>
+                          <w:t>1</w:t>
+                        </w:r>
+                      </w:p>
+                    </w:txbxContent>
+                  </v:textbox>
+                </v:shape>
+                <v:shape id="Text Box 2" o:spid="_x0000_s1062" type="#_x0000_t202" style="position:absolute;left:24050;top:47;width:3835;height:4673;visibility:visible;mso-wrap-style:square;v-text-anchor:top" o:gfxdata="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" stroked="f">
+                  <v:textbox style="mso-fit-shape-to-text:t">
+                    <w:txbxContent>
+                      <w:p>
+                        <w:pPr>
+                          <w:pStyle w:val="NormalWeb"/>
+                          <w:spacing w:before="0" w:beforeAutospacing="0" w:after="160" w:afterAutospacing="0" w:line="256" w:lineRule="auto"/>
+                          <w:rPr>
+                            <w:sz w:val="32"/>
+                            <w:szCs w:val="32"/>
+                          </w:rPr>
+                        </w:pPr>
+                        <w:proofErr w:type="gramStart"/>
+                        <w:r>
+                          <w:rPr>
+                            <w:rFonts w:ascii="Calibri" w:eastAsia="Times New Roman" w:hAnsi="Calibri"/>
+                            <w:sz w:val="32"/>
+                            <w:szCs w:val="32"/>
+                          </w:rPr>
+                          <w:t>ø</w:t>
+                        </w:r>
+                        <w:proofErr w:type="gramEnd"/>
+                      </w:p>
+                    </w:txbxContent>
+                  </v:textbox>
+                </v:shape>
+                <v:line id="Straight Connector 31" o:spid="_x0000_s1063" style="position:absolute;flip:x;visibility:visible;mso-wrap-style:square" from="20497,2514" to="24917,8839" o:connectortype="straight" o:gfxdata="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" strokecolor="#5b9bd5 [3204]" strokeweight=".5pt">
+                  <v:stroke joinstyle="miter"/>
+                </v:line>
+                <v:line id="Straight Connector 32" o:spid="_x0000_s1064" style="position:absolute;flip:x;visibility:visible;mso-wrap-style:square" from="16154,11201" to="19659,16611" o:connectortype="straight" o:gfxdata="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" strokecolor="#5b9bd5 [3204]" strokeweight=".5pt">
+                  <v:stroke joinstyle="miter"/>
+                </v:line>
+                <v:line id="Straight Connector 33" o:spid="_x0000_s1065" style="position:absolute;visibility:visible;mso-wrap-style:square" from="16992,18592" to="23393,24993" o:connectortype="straight" o:gfxdata="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" strokecolor="#5b9bd5 [3204]" strokeweight=".5pt">
+                  <v:stroke joinstyle="miter"/>
+                </v:line>
+                <v:line id="Straight Connector 34" o:spid="_x0000_s1066" style="position:absolute;flip:y;visibility:visible;mso-wrap-style:square" from="20919,27203" to="22936,30010" o:connectortype="straight" o:gfxdata="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" strokecolor="#5b9bd5 [3204]" strokeweight=".5pt">
+                  <v:stroke joinstyle="miter"/>
+                </v:line>
+                <v:line id="Straight Connector 35" o:spid="_x0000_s1067" style="position:absolute;flip:x;visibility:visible;mso-wrap-style:square" from="11353,19068" to="14601,24612" o:connectortype="straight" o:gfxdata="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" strokecolor="#5b9bd5 [3204]" strokeweight=".5pt">
+                  <v:stroke joinstyle="miter"/>
+                </v:line>
+                <v:line id="Straight Connector 36" o:spid="_x0000_s1068" style="position:absolute;flip:x;visibility:visible;mso-wrap-style:square" from="5791,26746" to="10668,30708" o:connectortype="straight" o:gfxdata="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" strokecolor="#5b9bd5 [3204]" strokeweight=".5pt">
+                  <v:stroke joinstyle="miter"/>
+                </v:line>
+                <v:line id="Straight Connector 37" o:spid="_x0000_s1069" style="position:absolute;visibility:visible;mso-wrap-style:square" from="11201,26670" to="13077,30175" o:connectortype="straight" o:gfxdata="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" strokecolor="#5b9bd5 [3204]" strokeweight=".5pt">
+                  <v:stroke joinstyle="miter"/>
+                </v:line>
+                <v:shape id="Text Box 2" o:spid="_x0000_s1070" type="#_x0000_t202" style="position:absolute;left:10731;top:30010;width:6261;height:4356;visibility:visible;mso-wrap-style:square;v-text-anchor:top" o:gfxdata="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" stroked="f">
+                  <v:textbox style="mso-fit-shape-to-text:t">
+                    <w:txbxContent>
+                      <w:p>
+                        <w:pPr>
+                          <w:pStyle w:val="NormalWeb"/>
+                          <w:spacing w:before="0" w:beforeAutospacing="0" w:after="160" w:afterAutospacing="0" w:line="252" w:lineRule="auto"/>
+                        </w:pPr>
+                        <w:r>
+                          <w:rPr>
+                            <w:rFonts w:ascii="Calibri" w:eastAsia="Times New Roman" w:hAnsi="Calibri"/>
+                          </w:rPr>
+                          <w:t>T</w:t>
+                        </w:r>
+                        <w:r>
+                          <w:rPr>
+                            <w:rFonts w:ascii="Calibri" w:eastAsia="Times New Roman" w:hAnsi="Calibri"/>
+                          </w:rPr>
+                          <w:softHyphen/>
+                        </w:r>
+                        <w:r>
+                          <w:rPr>
+                            <w:rFonts w:ascii="Calibri" w:eastAsia="Times New Roman" w:hAnsi="Calibri"/>
+                            <w:position w:val="-6"/>
+                            <w:vertAlign w:val="subscript"/>
+                          </w:rPr>
+                          <w:t>4</w:t>
+                        </w:r>
+                        <w:r>
+                          <w:rPr>
+                            <w:rFonts w:ascii="Calibri" w:eastAsia="Times New Roman" w:hAnsi="Calibri"/>
+                          </w:rPr>
+                          <w:t>: P</w:t>
+                        </w:r>
+                        <w:r>
+                          <w:rPr>
+                            <w:rFonts w:ascii="Calibri" w:eastAsia="Times New Roman" w:hAnsi="Calibri"/>
+                            <w:position w:val="-6"/>
+                            <w:vertAlign w:val="subscript"/>
+                          </w:rPr>
+                          <w:t>2</w:t>
+                        </w:r>
+                      </w:p>
+                    </w:txbxContent>
+                  </v:textbox>
+                </v:shape>
+                <w10:anchorlock/>
+              </v:group>
+            </w:pict>
+          </mc:Fallback>
+        </mc:AlternateContent>
+      </w:r>
+    </w:p>
+    <w:p>
+      <w:pPr>
+        <w:pStyle w:val="ListParagraph"/>
+        <w:numPr>
+          <w:ilvl w:val="0"/>
+          <w:numId w:val="3"/>
+        </w:numPr>
+      </w:pPr>
+      <w:r>
+        <w:lastRenderedPageBreak/>
+        <w:t>Again there is no difference in the state history for problem 2 relative to problem 1 the only difference is that the goal state is now different.</w:t>
+      </w:r>
+    </w:p>
+    <w:p>
       <w:bookmarkStart w:id="0" w:name="_GoBack"/>
+      <w:r>
+        <w:rPr>
+          <w:noProof/>
+        </w:rPr>
+        <mc:AlternateContent>
+          <mc:Choice Requires="wpc">
+            <w:drawing>
+              <wp:inline distT="0" distB="0" distL="0" distR="0" wp14:anchorId="1C8E2E11" wp14:editId="1589F940">
+                <wp:extent cx="5486400" cy="2171700"/>
+                <wp:effectExtent l="0" t="0" r="0" b="0"/>
+                <wp:docPr id="60" name="Canvas 60"/>
+                <wp:cNvGraphicFramePr>
+                  <a:graphicFrameLocks xmlns:a="http://schemas.openxmlformats.org/drawingml/2006/main" noChangeAspect="1"/>
+                </wp:cNvGraphicFramePr>
+                <a:graphic xmlns:a="http://schemas.openxmlformats.org/drawingml/2006/main">
+                  <a:graphicData uri="http://schemas.microsoft.com/office/word/2010/wordprocessingCanvas">
+                    <wpc:wpc>
+                      <wpc:bg/>
+                      <wpc:whole/>
+                      <wps:wsp>
+                        <wps:cNvPr id="51" name="Text Box 2"/>
+                        <wps:cNvSpPr txBox="1">
+                          <a:spLocks noChangeArrowheads="1"/>
+                        </wps:cNvSpPr>
+                        <wps:spPr bwMode="auto">
+                          <a:xfrm>
+                            <a:off x="1292520" y="1612560"/>
+                            <a:ext cx="626109" cy="436244"/>
+                          </a:xfrm>
+                          <a:prstGeom prst="rect">
+                            <a:avLst/>
+                          </a:prstGeom>
+                          <a:solidFill>
+                            <a:srgbClr val="FFFFFF"/>
+                          </a:solidFill>
+                          <a:ln w="9525">
+                            <a:noFill/>
+                            <a:miter lim="800000"/>
+                            <a:headEnd/>
+                            <a:tailEnd/>
+                          </a:ln>
+                        </wps:spPr>
+                        <wps:txbx>
+                          <w:txbxContent>
+                            <w:p>
+                              <w:pPr>
+                                <w:pStyle w:val="NormalWeb"/>
+                                <w:spacing w:before="0" w:beforeAutospacing="0" w:after="160" w:afterAutospacing="0" w:line="252" w:lineRule="auto"/>
+                              </w:pPr>
+                              <w:r>
+                                <w:rPr>
+                                  <w:rFonts w:ascii="Calibri" w:eastAsia="Times New Roman" w:hAnsi="Calibri"/>
+                                </w:rPr>
+                                <w:t>T</w:t>
+                              </w:r>
+                              <w:r>
+                                <w:rPr>
+                                  <w:rFonts w:ascii="Calibri" w:eastAsia="Times New Roman" w:hAnsi="Calibri"/>
+                                </w:rPr>
+                                <w:softHyphen/>
+                              </w:r>
+                              <w:r>
+                                <w:rPr>
+                                  <w:rFonts w:ascii="Calibri" w:eastAsia="Times New Roman" w:hAnsi="Calibri"/>
+                                  <w:position w:val="-6"/>
+                                  <w:vertAlign w:val="subscript"/>
+                                </w:rPr>
+                                <w:t>2</w:t>
+                              </w:r>
+                              <w:r>
+                                <w:rPr>
+                                  <w:rFonts w:ascii="Calibri" w:eastAsia="Times New Roman" w:hAnsi="Calibri"/>
+                                </w:rPr>
+                                <w:t>: P</w:t>
+                              </w:r>
+                              <w:r>
+                                <w:rPr>
+                                  <w:rFonts w:ascii="Calibri" w:eastAsia="Times New Roman" w:hAnsi="Calibri"/>
+                                  <w:position w:val="-6"/>
+                                  <w:vertAlign w:val="subscript"/>
+                                </w:rPr>
+                                <w:t>1</w:t>
+                              </w:r>
+                            </w:p>
+                          </w:txbxContent>
+                        </wps:txbx>
+                        <wps:bodyPr rot="0" vert="horz" wrap="square" lIns="91440" tIns="45720" rIns="91440" bIns="45720" anchor="t" anchorCtr="0">
+                          <a:spAutoFit/>
+                        </wps:bodyPr>
+                      </wps:wsp>
+                      <wps:wsp>
+                        <wps:cNvPr id="52" name="Text Box 2"/>
+                        <wps:cNvSpPr txBox="1">
+                          <a:spLocks noChangeArrowheads="1"/>
+                        </wps:cNvSpPr>
+                        <wps:spPr bwMode="auto">
+                          <a:xfrm>
+                            <a:off x="3083220" y="881040"/>
+                            <a:ext cx="626744" cy="436244"/>
+                          </a:xfrm>
+                          <a:prstGeom prst="rect">
+                            <a:avLst/>
+                          </a:prstGeom>
+                          <a:solidFill>
+                            <a:srgbClr val="FFFFFF"/>
+                          </a:solidFill>
+                          <a:ln w="9525">
+                            <a:noFill/>
+                            <a:miter lim="800000"/>
+                            <a:headEnd/>
+                            <a:tailEnd/>
+                          </a:ln>
+                        </wps:spPr>
+                        <wps:txbx>
+                          <w:txbxContent>
+                            <w:p>
+                              <w:pPr>
+                                <w:pStyle w:val="NormalWeb"/>
+                                <w:spacing w:before="0" w:beforeAutospacing="0" w:after="160" w:afterAutospacing="0" w:line="252" w:lineRule="auto"/>
+                              </w:pPr>
+                              <w:r>
+                                <w:rPr>
+                                  <w:rFonts w:ascii="Calibri" w:eastAsia="Times New Roman" w:hAnsi="Calibri"/>
+                                </w:rPr>
+                                <w:t>T</w:t>
+                              </w:r>
+                              <w:r>
+                                <w:rPr>
+                                  <w:rFonts w:ascii="Calibri" w:eastAsia="Times New Roman" w:hAnsi="Calibri"/>
+                                </w:rPr>
+                                <w:softHyphen/>
+                              </w:r>
+                              <w:r>
+                                <w:rPr>
+                                  <w:rFonts w:ascii="Calibri" w:eastAsia="Times New Roman" w:hAnsi="Calibri"/>
+                                  <w:position w:val="-6"/>
+                                  <w:vertAlign w:val="subscript"/>
+                                </w:rPr>
+                                <w:t>1</w:t>
+                              </w:r>
+                              <w:r>
+                                <w:rPr>
+                                  <w:rFonts w:ascii="Calibri" w:eastAsia="Times New Roman" w:hAnsi="Calibri"/>
+                                </w:rPr>
+                                <w:t>: P</w:t>
+                              </w:r>
+                              <w:r>
+                                <w:rPr>
+                                  <w:rFonts w:ascii="Calibri" w:eastAsia="Times New Roman" w:hAnsi="Calibri"/>
+                                  <w:position w:val="-6"/>
+                                  <w:vertAlign w:val="subscript"/>
+                                </w:rPr>
+                                <w:t>2</w:t>
+                              </w:r>
+                            </w:p>
+                          </w:txbxContent>
+                        </wps:txbx>
+                        <wps:bodyPr rot="0" vert="horz" wrap="square" lIns="91440" tIns="45720" rIns="91440" bIns="45720" anchor="t" anchorCtr="0">
+                          <a:spAutoFit/>
+                        </wps:bodyPr>
+                      </wps:wsp>
+                      <wps:wsp>
+                        <wps:cNvPr id="53" name="Text Box 2"/>
+                        <wps:cNvSpPr txBox="1">
+                          <a:spLocks noChangeArrowheads="1"/>
+                        </wps:cNvSpPr>
+                        <wps:spPr bwMode="auto">
+                          <a:xfrm>
+                            <a:off x="1682115" y="850560"/>
+                            <a:ext cx="627379" cy="399414"/>
+                          </a:xfrm>
+                          <a:prstGeom prst="rect">
+                            <a:avLst/>
+                          </a:prstGeom>
+                          <a:solidFill>
+                            <a:srgbClr val="FFFFFF"/>
+                          </a:solidFill>
+                          <a:ln w="9525">
+                            <a:noFill/>
+                            <a:miter lim="800000"/>
+                            <a:headEnd/>
+                            <a:tailEnd/>
+                          </a:ln>
+                        </wps:spPr>
+                        <wps:txbx>
+                          <w:txbxContent>
+                            <w:p>
+                              <w:pPr>
+                                <w:pStyle w:val="NormalWeb"/>
+                                <w:spacing w:before="0" w:beforeAutospacing="0" w:after="160" w:afterAutospacing="0" w:line="254" w:lineRule="auto"/>
+                                <w:rPr>
+                                  <w:vertAlign w:val="subscript"/>
+                                </w:rPr>
+                              </w:pPr>
+                              <w:r>
+                                <w:rPr>
+                                  <w:rFonts w:ascii="Calibri" w:eastAsia="Times New Roman" w:hAnsi="Calibri"/>
+                                </w:rPr>
+                                <w:t>T</w:t>
+                              </w:r>
+                              <w:r>
+                                <w:rPr>
+                                  <w:rFonts w:ascii="Calibri" w:eastAsia="Times New Roman" w:hAnsi="Calibri"/>
+                                </w:rPr>
+                                <w:softHyphen/>
+                              </w:r>
+                              <w:r>
+                                <w:rPr>
+                                  <w:rFonts w:ascii="Calibri" w:eastAsia="Times New Roman" w:hAnsi="Calibri"/>
+                                  <w:vertAlign w:val="subscript"/>
+                                </w:rPr>
+                                <w:t>1</w:t>
+                              </w:r>
+                              <w:r>
+                                <w:rPr>
+                                  <w:rFonts w:ascii="Calibri" w:eastAsia="Times New Roman" w:hAnsi="Calibri"/>
+                                </w:rPr>
+                                <w:t>: P</w:t>
+                              </w:r>
+                              <w:r>
+                                <w:rPr>
+                                  <w:rFonts w:ascii="Calibri" w:eastAsia="Times New Roman" w:hAnsi="Calibri"/>
+                                  <w:vertAlign w:val="subscript"/>
+                                </w:rPr>
+                                <w:t>1</w:t>
+                              </w:r>
+                            </w:p>
+                          </w:txbxContent>
+                        </wps:txbx>
+                        <wps:bodyPr rot="0" vert="horz" wrap="square" lIns="91440" tIns="45720" rIns="91440" bIns="45720" anchor="t" anchorCtr="0">
+                          <a:spAutoFit/>
+                        </wps:bodyPr>
+                      </wps:wsp>
+                      <wps:wsp>
+                        <wps:cNvPr id="54" name="Text Box 2"/>
+                        <wps:cNvSpPr txBox="1">
+                          <a:spLocks noChangeArrowheads="1"/>
+                        </wps:cNvSpPr>
+                        <wps:spPr bwMode="auto">
+                          <a:xfrm>
+                            <a:off x="2405040" y="4740"/>
+                            <a:ext cx="383539" cy="467359"/>
+                          </a:xfrm>
+                          <a:prstGeom prst="rect">
+                            <a:avLst/>
+                          </a:prstGeom>
+                          <a:solidFill>
+                            <a:srgbClr val="FFFFFF"/>
+                          </a:solidFill>
+                          <a:ln w="9525">
+                            <a:noFill/>
+                            <a:miter lim="800000"/>
+                            <a:headEnd/>
+                            <a:tailEnd/>
+                          </a:ln>
+                        </wps:spPr>
+                        <wps:txbx>
+                          <w:txbxContent>
+                            <w:p>
+                              <w:pPr>
+                                <w:pStyle w:val="NormalWeb"/>
+                                <w:spacing w:before="0" w:beforeAutospacing="0" w:after="160" w:afterAutospacing="0" w:line="256" w:lineRule="auto"/>
+                                <w:rPr>
+                                  <w:sz w:val="32"/>
+                                  <w:szCs w:val="32"/>
+                                </w:rPr>
+                              </w:pPr>
+                              <w:proofErr w:type="gramStart"/>
+                              <w:r>
+                                <w:rPr>
+                                  <w:rFonts w:ascii="Calibri" w:eastAsia="Times New Roman" w:hAnsi="Calibri"/>
+                                  <w:sz w:val="32"/>
+                                  <w:szCs w:val="32"/>
+                                </w:rPr>
+                                <w:t>ø</w:t>
+                              </w:r>
+                              <w:proofErr w:type="gramEnd"/>
+                            </w:p>
+                          </w:txbxContent>
+                        </wps:txbx>
+                        <wps:bodyPr rot="0" vert="horz" wrap="square" lIns="91440" tIns="45720" rIns="91440" bIns="45720" anchor="t" anchorCtr="0">
+                          <a:spAutoFit/>
+                        </wps:bodyPr>
+                      </wps:wsp>
+                      <wps:wsp>
+                        <wps:cNvPr id="55" name="Straight Connector 55"/>
+                        <wps:cNvCnPr/>
+                        <wps:spPr>
+                          <a:xfrm flipH="1">
+                            <a:off x="2049780" y="251460"/>
+                            <a:ext cx="441960" cy="632460"/>
+                          </a:xfrm>
+                          <a:prstGeom prst="line">
+                            <a:avLst/>
+                          </a:prstGeom>
+                        </wps:spPr>
+                        <wps:style>
+                          <a:lnRef idx="1">
+                            <a:schemeClr val="accent1"/>
+                          </a:lnRef>
+                          <a:fillRef idx="0">
+                            <a:schemeClr val="accent1"/>
+                          </a:fillRef>
+                          <a:effectRef idx="0">
+                            <a:schemeClr val="accent1"/>
+                          </a:effectRef>
+                          <a:fontRef idx="minor">
+                            <a:schemeClr val="tx1"/>
+                          </a:fontRef>
+                        </wps:style>
+                        <wps:bodyPr/>
+                      </wps:wsp>
+                      <wps:wsp>
+                        <wps:cNvPr id="56" name="Straight Connector 56"/>
+                        <wps:cNvCnPr/>
+                        <wps:spPr>
+                          <a:xfrm flipH="1">
+                            <a:off x="1615440" y="1120140"/>
+                            <a:ext cx="350520" cy="541020"/>
+                          </a:xfrm>
+                          <a:prstGeom prst="line">
+                            <a:avLst/>
+                          </a:prstGeom>
+                        </wps:spPr>
+                        <wps:style>
+                          <a:lnRef idx="1">
+                            <a:schemeClr val="accent1"/>
+                          </a:lnRef>
+                          <a:fillRef idx="0">
+                            <a:schemeClr val="accent1"/>
+                          </a:fillRef>
+                          <a:effectRef idx="0">
+                            <a:schemeClr val="accent1"/>
+                          </a:effectRef>
+                          <a:fontRef idx="minor">
+                            <a:schemeClr val="tx1"/>
+                          </a:fontRef>
+                        </wps:style>
+                        <wps:bodyPr/>
+                      </wps:wsp>
+                      <wps:wsp>
+                        <wps:cNvPr id="57" name="Straight Connector 57"/>
+                        <wps:cNvCnPr/>
+                        <wps:spPr>
+                          <a:xfrm>
+                            <a:off x="2644140" y="274320"/>
+                            <a:ext cx="640080" cy="640080"/>
+                          </a:xfrm>
+                          <a:prstGeom prst="line">
+                            <a:avLst/>
+                          </a:prstGeom>
+                        </wps:spPr>
+                        <wps:style>
+                          <a:lnRef idx="1">
+                            <a:schemeClr val="accent1"/>
+                          </a:lnRef>
+                          <a:fillRef idx="0">
+                            <a:schemeClr val="accent1"/>
+                          </a:fillRef>
+                          <a:effectRef idx="0">
+                            <a:schemeClr val="accent1"/>
+                          </a:effectRef>
+                          <a:fontRef idx="minor">
+                            <a:schemeClr val="tx1"/>
+                          </a:fontRef>
+                        </wps:style>
+                        <wps:bodyPr/>
+                      </wps:wsp>
+                      <wps:wsp>
+                        <wps:cNvPr id="58" name="Straight Connector 58"/>
+                        <wps:cNvCnPr/>
+                        <wps:spPr>
+                          <a:xfrm>
+                            <a:off x="2091985" y="1143000"/>
+                            <a:ext cx="285455" cy="556260"/>
+                          </a:xfrm>
+                          <a:prstGeom prst="line">
+                            <a:avLst/>
+                          </a:prstGeom>
+                        </wps:spPr>
+                        <wps:style>
+                          <a:lnRef idx="1">
+                            <a:schemeClr val="accent1"/>
+                          </a:lnRef>
+                          <a:fillRef idx="0">
+                            <a:schemeClr val="accent1"/>
+                          </a:fillRef>
+                          <a:effectRef idx="0">
+                            <a:schemeClr val="accent1"/>
+                          </a:effectRef>
+                          <a:fontRef idx="minor">
+                            <a:schemeClr val="tx1"/>
+                          </a:fontRef>
+                        </wps:style>
+                        <wps:bodyPr/>
+                      </wps:wsp>
+                      <wps:wsp>
+                        <wps:cNvPr id="59" name="Text Box 2"/>
+                        <wps:cNvSpPr txBox="1">
+                          <a:spLocks noChangeArrowheads="1"/>
+                        </wps:cNvSpPr>
+                        <wps:spPr bwMode="auto">
+                          <a:xfrm>
+                            <a:off x="2091985" y="1612560"/>
+                            <a:ext cx="625475" cy="435610"/>
+                          </a:xfrm>
+                          <a:prstGeom prst="rect">
+                            <a:avLst/>
+                          </a:prstGeom>
+                          <a:solidFill>
+                            <a:srgbClr val="FFFFFF"/>
+                          </a:solidFill>
+                          <a:ln w="9525">
+                            <a:noFill/>
+                            <a:miter lim="800000"/>
+                            <a:headEnd/>
+                            <a:tailEnd/>
+                          </a:ln>
+                        </wps:spPr>
+                        <wps:txbx>
+                          <w:txbxContent>
+                            <w:p>
+                              <w:pPr>
+                                <w:pStyle w:val="NormalWeb"/>
+                                <w:spacing w:before="0" w:beforeAutospacing="0" w:after="160" w:afterAutospacing="0" w:line="252" w:lineRule="auto"/>
+                              </w:pPr>
+                              <w:r>
+                                <w:rPr>
+                                  <w:rFonts w:ascii="Calibri" w:eastAsia="Times New Roman" w:hAnsi="Calibri"/>
+                                </w:rPr>
+                                <w:t>T</w:t>
+                              </w:r>
+                              <w:r>
+                                <w:rPr>
+                                  <w:rFonts w:ascii="Calibri" w:eastAsia="Times New Roman" w:hAnsi="Calibri"/>
+                                </w:rPr>
+                                <w:softHyphen/>
+                              </w:r>
+                              <w:r>
+                                <w:rPr>
+                                  <w:rFonts w:ascii="Calibri" w:eastAsia="Times New Roman" w:hAnsi="Calibri"/>
+                                  <w:position w:val="-6"/>
+                                  <w:vertAlign w:val="subscript"/>
+                                </w:rPr>
+                                <w:t>2</w:t>
+                              </w:r>
+                              <w:r>
+                                <w:rPr>
+                                  <w:rFonts w:ascii="Calibri" w:eastAsia="Times New Roman" w:hAnsi="Calibri"/>
+                                </w:rPr>
+                                <w:t>: P</w:t>
+                              </w:r>
+                              <w:r>
+                                <w:rPr>
+                                  <w:rFonts w:ascii="Calibri" w:eastAsia="Times New Roman" w:hAnsi="Calibri"/>
+                                  <w:position w:val="-6"/>
+                                  <w:vertAlign w:val="subscript"/>
+                                </w:rPr>
+                                <w:t>2</w:t>
+                              </w:r>
+                            </w:p>
+                          </w:txbxContent>
+                        </wps:txbx>
+                        <wps:bodyPr rot="0" vert="horz" wrap="square" lIns="91440" tIns="45720" rIns="91440" bIns="45720" anchor="t" anchorCtr="0">
+                          <a:spAutoFit/>
+                        </wps:bodyPr>
+                      </wps:wsp>
+                    </wpc:wpc>
+                  </a:graphicData>
+                </a:graphic>
+              </wp:inline>
+            </w:drawing>
+          </mc:Choice>
+          <mc:Fallback>
+            <w:pict>
+              <v:group w14:anchorId="1C8E2E11" id="Canvas 60" o:spid="_x0000_s1071" editas="canvas" style="width:6in;height:171pt;mso-position-horizontal-relative:char;mso-position-vertical-relative:line" coordsize="54864,21717" o:gfxdata="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">
+                <v:shape id="_x0000_s1072" type="#_x0000_t75" style="position:absolute;width:54864;height:21717;visibility:visible;mso-wrap-style:square">
+                  <v:fill o:detectmouseclick="t"/>
+                  <v:path o:connecttype="none"/>
+                </v:shape>
+                <v:shape id="Text Box 2" o:spid="_x0000_s1073" type="#_x0000_t202" style="position:absolute;left:12925;top:16125;width:6261;height:4363;visibility:visible;mso-wrap-style:square;v-text-anchor:top" o:gfxdata="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" stroked="f">
+                  <v:textbox style="mso-fit-shape-to-text:t">
+                    <w:txbxContent>
+                      <w:p>
+                        <w:pPr>
+                          <w:pStyle w:val="NormalWeb"/>
+                          <w:spacing w:before="0" w:beforeAutospacing="0" w:after="160" w:afterAutospacing="0" w:line="252" w:lineRule="auto"/>
+                        </w:pPr>
+                        <w:r>
+                          <w:rPr>
+                            <w:rFonts w:ascii="Calibri" w:eastAsia="Times New Roman" w:hAnsi="Calibri"/>
+                          </w:rPr>
+                          <w:t>T</w:t>
+                        </w:r>
+                        <w:r>
+                          <w:rPr>
+                            <w:rFonts w:ascii="Calibri" w:eastAsia="Times New Roman" w:hAnsi="Calibri"/>
+                          </w:rPr>
+                          <w:softHyphen/>
+                        </w:r>
+                        <w:r>
+                          <w:rPr>
+                            <w:rFonts w:ascii="Calibri" w:eastAsia="Times New Roman" w:hAnsi="Calibri"/>
+                            <w:position w:val="-6"/>
+                            <w:vertAlign w:val="subscript"/>
+                          </w:rPr>
+                          <w:t>2</w:t>
+                        </w:r>
+                        <w:r>
+                          <w:rPr>
+                            <w:rFonts w:ascii="Calibri" w:eastAsia="Times New Roman" w:hAnsi="Calibri"/>
+                          </w:rPr>
+                          <w:t>: P</w:t>
+                        </w:r>
+                        <w:r>
+                          <w:rPr>
+                            <w:rFonts w:ascii="Calibri" w:eastAsia="Times New Roman" w:hAnsi="Calibri"/>
+                            <w:position w:val="-6"/>
+                            <w:vertAlign w:val="subscript"/>
+                          </w:rPr>
+                          <w:t>1</w:t>
+                        </w:r>
+                      </w:p>
+                    </w:txbxContent>
+                  </v:textbox>
+                </v:shape>
+                <v:shape id="Text Box 2" o:spid="_x0000_s1074" type="#_x0000_t202" style="position:absolute;left:30832;top:8810;width:6267;height:4362;visibility:visible;mso-wrap-style:square;v-text-anchor:top" o:gfxdata="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" stroked="f">
+                  <v:textbox style="mso-fit-shape-to-text:t">
+                    <w:txbxContent>
+                      <w:p>
+                        <w:pPr>
+                          <w:pStyle w:val="NormalWeb"/>
+                          <w:spacing w:before="0" w:beforeAutospacing="0" w:after="160" w:afterAutospacing="0" w:line="252" w:lineRule="auto"/>
+                        </w:pPr>
+                        <w:r>
+                          <w:rPr>
+                            <w:rFonts w:ascii="Calibri" w:eastAsia="Times New Roman" w:hAnsi="Calibri"/>
+                          </w:rPr>
+                          <w:t>T</w:t>
+                        </w:r>
+                        <w:r>
+                          <w:rPr>
+                            <w:rFonts w:ascii="Calibri" w:eastAsia="Times New Roman" w:hAnsi="Calibri"/>
+                          </w:rPr>
+                          <w:softHyphen/>
+                        </w:r>
+                        <w:r>
+                          <w:rPr>
+                            <w:rFonts w:ascii="Calibri" w:eastAsia="Times New Roman" w:hAnsi="Calibri"/>
+                            <w:position w:val="-6"/>
+                            <w:vertAlign w:val="subscript"/>
+                          </w:rPr>
+                          <w:t>1</w:t>
+                        </w:r>
+                        <w:r>
+                          <w:rPr>
+                            <w:rFonts w:ascii="Calibri" w:eastAsia="Times New Roman" w:hAnsi="Calibri"/>
+                          </w:rPr>
+                          <w:t>: P</w:t>
+                        </w:r>
+                        <w:r>
+                          <w:rPr>
+                            <w:rFonts w:ascii="Calibri" w:eastAsia="Times New Roman" w:hAnsi="Calibri"/>
+                            <w:position w:val="-6"/>
+                            <w:vertAlign w:val="subscript"/>
+                          </w:rPr>
+                          <w:t>2</w:t>
+                        </w:r>
+                      </w:p>
+                    </w:txbxContent>
+                  </v:textbox>
+                </v:shape>
+                <v:shape id="Text Box 2" o:spid="_x0000_s1075" type="#_x0000_t202" style="position:absolute;left:16821;top:8505;width:6273;height:3994;visibility:visible;mso-wrap-style:square;v-text-anchor:top" o:gfxdata="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" stroked="f">
+                  <v:textbox style="mso-fit-shape-to-text:t">
+                    <w:txbxContent>
+                      <w:p>
+                        <w:pPr>
+                          <w:pStyle w:val="NormalWeb"/>
+                          <w:spacing w:before="0" w:beforeAutospacing="0" w:after="160" w:afterAutospacing="0" w:line="254" w:lineRule="auto"/>
+                          <w:rPr>
+                            <w:vertAlign w:val="subscript"/>
+                          </w:rPr>
+                        </w:pPr>
+                        <w:r>
+                          <w:rPr>
+                            <w:rFonts w:ascii="Calibri" w:eastAsia="Times New Roman" w:hAnsi="Calibri"/>
+                          </w:rPr>
+                          <w:t>T</w:t>
+                        </w:r>
+                        <w:r>
+                          <w:rPr>
+                            <w:rFonts w:ascii="Calibri" w:eastAsia="Times New Roman" w:hAnsi="Calibri"/>
+                          </w:rPr>
+                          <w:softHyphen/>
+                        </w:r>
+                        <w:r>
+                          <w:rPr>
+                            <w:rFonts w:ascii="Calibri" w:eastAsia="Times New Roman" w:hAnsi="Calibri"/>
+                            <w:vertAlign w:val="subscript"/>
+                          </w:rPr>
+                          <w:t>1</w:t>
+                        </w:r>
+                        <w:r>
+                          <w:rPr>
+                            <w:rFonts w:ascii="Calibri" w:eastAsia="Times New Roman" w:hAnsi="Calibri"/>
+                          </w:rPr>
+                          <w:t>: P</w:t>
+                        </w:r>
+                        <w:r>
+                          <w:rPr>
+                            <w:rFonts w:ascii="Calibri" w:eastAsia="Times New Roman" w:hAnsi="Calibri"/>
+                            <w:vertAlign w:val="subscript"/>
+                          </w:rPr>
+                          <w:t>1</w:t>
+                        </w:r>
+                      </w:p>
+                    </w:txbxContent>
+                  </v:textbox>
+                </v:shape>
+                <v:shape id="Text Box 2" o:spid="_x0000_s1076" type="#_x0000_t202" style="position:absolute;left:24050;top:47;width:3835;height:4673;visibility:visible;mso-wrap-style:square;v-text-anchor:top" o:gfxdata="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" stroked="f">
+                  <v:textbox style="mso-fit-shape-to-text:t">
+                    <w:txbxContent>
+                      <w:p>
+                        <w:pPr>
+                          <w:pStyle w:val="NormalWeb"/>
+                          <w:spacing w:before="0" w:beforeAutospacing="0" w:after="160" w:afterAutospacing="0" w:line="256" w:lineRule="auto"/>
+                          <w:rPr>
+                            <w:sz w:val="32"/>
+                            <w:szCs w:val="32"/>
+                          </w:rPr>
+                        </w:pPr>
+                        <w:proofErr w:type="gramStart"/>
+                        <w:r>
+                          <w:rPr>
+                            <w:rFonts w:ascii="Calibri" w:eastAsia="Times New Roman" w:hAnsi="Calibri"/>
+                            <w:sz w:val="32"/>
+                            <w:szCs w:val="32"/>
+                          </w:rPr>
+                          <w:t>ø</w:t>
+                        </w:r>
+                        <w:proofErr w:type="gramEnd"/>
+                      </w:p>
+                    </w:txbxContent>
+                  </v:textbox>
+                </v:shape>
+                <v:line id="Straight Connector 55" o:spid="_x0000_s1077" style="position:absolute;flip:x;visibility:visible;mso-wrap-style:square" from="20497,2514" to="24917,8839" o:connectortype="straight" o:gfxdata="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" strokecolor="#5b9bd5 [3204]" strokeweight=".5pt">
+                  <v:stroke joinstyle="miter"/>
+                </v:line>
+                <v:line id="Straight Connector 56" o:spid="_x0000_s1078" style="position:absolute;flip:x;visibility:visible;mso-wrap-style:square" from="16154,11201" to="19659,16611" o:connectortype="straight" o:gfxdata="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" strokecolor="#5b9bd5 [3204]" strokeweight=".5pt">
+                  <v:stroke joinstyle="miter"/>
+                </v:line>
+                <v:line id="Straight Connector 57" o:spid="_x0000_s1079" style="position:absolute;visibility:visible;mso-wrap-style:square" from="26441,2743" to="32842,9144" o:connectortype="straight" o:gfxdata="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" strokecolor="#5b9bd5 [3204]" strokeweight=".5pt">
+                  <v:stroke joinstyle="miter"/>
+                </v:line>
+                <v:line id="Straight Connector 58" o:spid="_x0000_s1080" style="position:absolute;visibility:visible;mso-wrap-style:square" from="20919,11430" to="23774,16992" o:connectortype="straight" o:gfxdata="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" strokecolor="#5b9bd5 [3204]" strokeweight=".5pt">
+                  <v:stroke joinstyle="miter"/>
+                </v:line>
+                <v:shape id="Text Box 2" o:spid="_x0000_s1081" type="#_x0000_t202" style="position:absolute;left:20919;top:16125;width:6255;height:4356;visibility:visible;mso-wrap-style:square;v-text-anchor:top" o:gfxdata="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" stroked="f">
+                  <v:textbox style="mso-fit-shape-to-text:t">
+                    <w:txbxContent>
+                      <w:p>
+                        <w:pPr>
+                          <w:pStyle w:val="NormalWeb"/>
+                          <w:spacing w:before="0" w:beforeAutospacing="0" w:after="160" w:afterAutospacing="0" w:line="252" w:lineRule="auto"/>
+                        </w:pPr>
+                        <w:r>
+                          <w:rPr>
+                            <w:rFonts w:ascii="Calibri" w:eastAsia="Times New Roman" w:hAnsi="Calibri"/>
+                          </w:rPr>
+                          <w:t>T</w:t>
+                        </w:r>
+                        <w:r>
+                          <w:rPr>
+                            <w:rFonts w:ascii="Calibri" w:eastAsia="Times New Roman" w:hAnsi="Calibri"/>
+                          </w:rPr>
+                          <w:softHyphen/>
+                        </w:r>
+                        <w:r>
+                          <w:rPr>
+                            <w:rFonts w:ascii="Calibri" w:eastAsia="Times New Roman" w:hAnsi="Calibri"/>
+                            <w:position w:val="-6"/>
+                            <w:vertAlign w:val="subscript"/>
+                          </w:rPr>
+                          <w:t>2</w:t>
+                        </w:r>
+                        <w:r>
+                          <w:rPr>
+                            <w:rFonts w:ascii="Calibri" w:eastAsia="Times New Roman" w:hAnsi="Calibri"/>
+                          </w:rPr>
+                          <w:t>: P</w:t>
+                        </w:r>
+                        <w:r>
+                          <w:rPr>
+                            <w:rFonts w:ascii="Calibri" w:eastAsia="Times New Roman" w:hAnsi="Calibri"/>
+                            <w:position w:val="-6"/>
+                            <w:vertAlign w:val="subscript"/>
+                          </w:rPr>
+                          <w:t>2</w:t>
+                        </w:r>
+                      </w:p>
+                    </w:txbxContent>
+                  </v:textbox>
+                </v:shape>
+                <w10:anchorlock/>
+              </v:group>
+            </w:pict>
+          </mc:Fallback>
+        </mc:AlternateContent>
+      </w:r>
       <w:bookmarkEnd w:id="0"/>
     </w:p>
-    <w:p/>
     <w:sectPr>
       <w:pgSz w:w="12240" w:h="15840"/>
       <w:pgMar w:top="1440" w:right="1440" w:bottom="1440" w:left="1440" w:header="720" w:footer="720" w:gutter="0"/>
@@ -2195,11 +4121,103 @@
       </w:pPr>
     </w:lvl>
   </w:abstractNum>
+  <w:abstractNum w:abstractNumId="2" w15:restartNumberingAfterBreak="0">
+    <w:nsid w:val="30586B76"/>
+    <w:multiLevelType w:val="hybridMultilevel"/>
+    <w:tmpl w:val="BCBC200C"/>
+    <w:lvl w:ilvl="0" w:tplc="525E3F7A">
+      <w:start w:val="1"/>
+      <w:numFmt w:val="upperLetter"/>
+      <w:lvlText w:val="%1)"/>
+      <w:lvlJc w:val="left"/>
+      <w:pPr>
+        <w:ind w:left="720" w:hanging="360"/>
+      </w:pPr>
+      <w:rPr>
+        <w:rFonts w:hint="default"/>
+      </w:rPr>
+    </w:lvl>
+    <w:lvl w:ilvl="1" w:tplc="04090019" w:tentative="1">
+      <w:start w:val="1"/>
+      <w:numFmt w:val="lowerLetter"/>
+      <w:lvlText w:val="%2."/>
+      <w:lvlJc w:val="left"/>
+      <w:pPr>
+        <w:ind w:left="1440" w:hanging="360"/>
+      </w:pPr>
+    </w:lvl>
+    <w:lvl w:ilvl="2" w:tplc="0409001B" w:tentative="1">
+      <w:start w:val="1"/>
+      <w:numFmt w:val="lowerRoman"/>
+      <w:lvlText w:val="%3."/>
+      <w:lvlJc w:val="right"/>
+      <w:pPr>
+        <w:ind w:left="2160" w:hanging="180"/>
+      </w:pPr>
+    </w:lvl>
+    <w:lvl w:ilvl="3" w:tplc="0409000F" w:tentative="1">
+      <w:start w:val="1"/>
+      <w:numFmt w:val="decimal"/>
+      <w:lvlText w:val="%4."/>
+      <w:lvlJc w:val="left"/>
+      <w:pPr>
+        <w:ind w:left="2880" w:hanging="360"/>
+      </w:pPr>
+    </w:lvl>
+    <w:lvl w:ilvl="4" w:tplc="04090019" w:tentative="1">
+      <w:start w:val="1"/>
+      <w:numFmt w:val="lowerLetter"/>
+      <w:lvlText w:val="%5."/>
+      <w:lvlJc w:val="left"/>
+      <w:pPr>
+        <w:ind w:left="3600" w:hanging="360"/>
+      </w:pPr>
+    </w:lvl>
+    <w:lvl w:ilvl="5" w:tplc="0409001B" w:tentative="1">
+      <w:start w:val="1"/>
+      <w:numFmt w:val="lowerRoman"/>
+      <w:lvlText w:val="%6."/>
+      <w:lvlJc w:val="right"/>
+      <w:pPr>
+        <w:ind w:left="4320" w:hanging="180"/>
+      </w:pPr>
+    </w:lvl>
+    <w:lvl w:ilvl="6" w:tplc="0409000F" w:tentative="1">
+      <w:start w:val="1"/>
+      <w:numFmt w:val="decimal"/>
+      <w:lvlText w:val="%7."/>
+      <w:lvlJc w:val="left"/>
+      <w:pPr>
+        <w:ind w:left="5040" w:hanging="360"/>
+      </w:pPr>
+    </w:lvl>
+    <w:lvl w:ilvl="7" w:tplc="04090019" w:tentative="1">
+      <w:start w:val="1"/>
+      <w:numFmt w:val="lowerLetter"/>
+      <w:lvlText w:val="%8."/>
+      <w:lvlJc w:val="left"/>
+      <w:pPr>
+        <w:ind w:left="5760" w:hanging="360"/>
+      </w:pPr>
+    </w:lvl>
+    <w:lvl w:ilvl="8" w:tplc="0409001B" w:tentative="1">
+      <w:start w:val="1"/>
+      <w:numFmt w:val="lowerRoman"/>
+      <w:lvlText w:val="%9."/>
+      <w:lvlJc w:val="right"/>
+      <w:pPr>
+        <w:ind w:left="6480" w:hanging="180"/>
+      </w:pPr>
+    </w:lvl>
+  </w:abstractNum>
   <w:num w:numId="1">
     <w:abstractNumId w:val="0"/>
   </w:num>
   <w:num w:numId="2">
     <w:abstractNumId w:val="1"/>
+  </w:num>
+  <w:num w:numId="3">
+    <w:abstractNumId w:val="2"/>
   </w:num>
 </w:numbering>
 </file>

</xml_diff>